<commit_message>
Implementazione di tutti i metodi di ricerca
</commit_message>
<xml_diff>
--- a/Relazione.docx
+++ b/Relazione.docx
@@ -4873,11 +4873,12 @@
     </w:p>
     <w:p>
       <w:pPr>
+        <w:spacing w:after="0"/>
         <w:rPr>
           <w:b/>
           <w:bCs/>
-          <w:sz w:val="24"/>
-          <w:szCs w:val="24"/>
+          <w:sz w:val="2"/>
+          <w:szCs w:val="2"/>
         </w:rPr>
       </w:pPr>
     </w:p>
@@ -5356,6 +5357,71 @@
                 <w:szCs w:val="24"/>
               </w:rPr>
               <w:t>ERROR: Nessun monumento contiene n nel proprio nome</w:t>
+            </w:r>
+          </w:p>
+        </w:tc>
+      </w:tr>
+      <w:tr>
+        <w:tc>
+          <w:tcPr>
+            <w:tcW w:w="3114" w:type="dxa"/>
+            <w:vAlign w:val="center"/>
+          </w:tcPr>
+          <w:p>
+            <w:pPr>
+              <w:rPr>
+                <w:sz w:val="24"/>
+                <w:szCs w:val="24"/>
+              </w:rPr>
+            </w:pPr>
+            <w:r>
+              <w:rPr>
+                <w:sz w:val="24"/>
+                <w:szCs w:val="24"/>
+              </w:rPr>
+              <w:t>GET_PER_TIPO t</w:t>
+            </w:r>
+          </w:p>
+        </w:tc>
+        <w:tc>
+          <w:tcPr>
+            <w:tcW w:w="3968" w:type="dxa"/>
+            <w:vAlign w:val="center"/>
+          </w:tcPr>
+          <w:p>
+            <w:pPr>
+              <w:rPr>
+                <w:sz w:val="24"/>
+                <w:szCs w:val="24"/>
+              </w:rPr>
+            </w:pPr>
+            <w:r>
+              <w:rPr>
+                <w:sz w:val="24"/>
+                <w:szCs w:val="24"/>
+              </w:rPr>
+              <w:t>Ottenere tutti i monumenti di tipo t</w:t>
+            </w:r>
+          </w:p>
+        </w:tc>
+        <w:tc>
+          <w:tcPr>
+            <w:tcW w:w="2552" w:type="dxa"/>
+            <w:vAlign w:val="center"/>
+          </w:tcPr>
+          <w:p>
+            <w:pPr>
+              <w:rPr>
+                <w:sz w:val="24"/>
+                <w:szCs w:val="24"/>
+              </w:rPr>
+            </w:pPr>
+            <w:r>
+              <w:rPr>
+                <w:sz w:val="24"/>
+                <w:szCs w:val="24"/>
+              </w:rPr>
+              <w:t>ERROR: Non esiste nessun monumento di tipo t</w:t>
             </w:r>
           </w:p>
         </w:tc>
@@ -7396,9 +7462,11 @@
     <w:rsid w:val="005F7238"/>
     <w:rsid w:val="00697C61"/>
     <w:rsid w:val="0078297A"/>
+    <w:rsid w:val="008258E0"/>
     <w:rsid w:val="0084737E"/>
     <w:rsid w:val="009D23C4"/>
     <w:rsid w:val="00AE5083"/>
+    <w:rsid w:val="00B84CF6"/>
     <w:rsid w:val="00CA381D"/>
   </w:rsids>
   <m:mathPr>
@@ -8409,12 +8477,7 @@
 </file>
 
 <file path=customXml/item3.xml><?xml version="1.0" encoding="utf-8"?>
-<?mso-contentType ?>
-<FormTemplates xmlns="http://schemas.microsoft.com/sharepoint/v3/contenttype/forms">
-  <Display>DocumentLibraryForm</Display>
-  <Edit>DocumentLibraryForm</Edit>
-  <New>DocumentLibraryForm</New>
-</FormTemplates>
+<b:Sources xmlns:b="http://schemas.openxmlformats.org/officeDocument/2006/bibliography" xmlns="http://schemas.openxmlformats.org/officeDocument/2006/bibliography" SelectedStyle="\APASixthEditionOfficeOnline.xsl" StyleName="APA" Version="6"/>
 </file>
 
 <file path=customXml/item4.xml><?xml version="1.0" encoding="utf-8"?>
@@ -8426,7 +8489,12 @@
 </file>
 
 <file path=customXml/item5.xml><?xml version="1.0" encoding="utf-8"?>
-<b:Sources xmlns:b="http://schemas.openxmlformats.org/officeDocument/2006/bibliography" xmlns="http://schemas.openxmlformats.org/officeDocument/2006/bibliography" SelectedStyle="\APASixthEditionOfficeOnline.xsl" StyleName="APA" Version="6"/>
+<?mso-contentType ?>
+<FormTemplates xmlns="http://schemas.microsoft.com/sharepoint/v3/contenttype/forms">
+  <Display>DocumentLibraryForm</Display>
+  <Edit>DocumentLibraryForm</Edit>
+  <New>DocumentLibraryForm</New>
+</FormTemplates>
 </file>
 
 <file path=customXml/itemProps1.xml><?xml version="1.0" encoding="utf-8"?>
@@ -8457,9 +8525,9 @@
 </file>
 
 <file path=customXml/itemProps3.xml><?xml version="1.0" encoding="utf-8"?>
-<ds:datastoreItem xmlns:ds="http://schemas.openxmlformats.org/officeDocument/2006/customXml" ds:itemID="{9F2C9777-03A9-4B14-97C7-4E4A30E1481E}">
+<ds:datastoreItem xmlns:ds="http://schemas.openxmlformats.org/officeDocument/2006/customXml" ds:itemID="{40EEBCA7-855A-4262-8E9D-6532002A3A4B}">
   <ds:schemaRefs>
-    <ds:schemaRef ds:uri="http://schemas.microsoft.com/sharepoint/v3/contenttype/forms"/>
+    <ds:schemaRef ds:uri="http://schemas.openxmlformats.org/officeDocument/2006/bibliography"/>
   </ds:schemaRefs>
 </ds:datastoreItem>
 </file>
@@ -8475,9 +8543,9 @@
 </file>
 
 <file path=customXml/itemProps5.xml><?xml version="1.0" encoding="utf-8"?>
-<ds:datastoreItem xmlns:ds="http://schemas.openxmlformats.org/officeDocument/2006/customXml" ds:itemID="{40EEBCA7-855A-4262-8E9D-6532002A3A4B}">
+<ds:datastoreItem xmlns:ds="http://schemas.openxmlformats.org/officeDocument/2006/customXml" ds:itemID="{9F2C9777-03A9-4B14-97C7-4E4A30E1481E}">
   <ds:schemaRefs>
-    <ds:schemaRef ds:uri="http://schemas.openxmlformats.org/officeDocument/2006/bibliography"/>
+    <ds:schemaRef ds:uri="http://schemas.microsoft.com/sharepoint/v3/contenttype/forms"/>
   </ds:schemaRefs>
 </ds:datastoreItem>
 </file>
</xml_diff>

<commit_message>
Aggiunta esempio alla relazione
</commit_message>
<xml_diff>
--- a/Relazione.docx
+++ b/Relazione.docx
@@ -4684,7 +4684,23 @@
           <w:sz w:val="24"/>
           <w:szCs w:val="24"/>
         </w:rPr>
-        <w:t>Offra un’interfaccia di comunicazione remota tramite socket per ricevere richieste e inviare risposte al client.</w:t>
+        <w:t xml:space="preserve">Offra un’interfaccia di comunicazione remota tramite </w:t>
+      </w:r>
+      <w:proofErr w:type="spellStart"/>
+      <w:r>
+        <w:rPr>
+          <w:sz w:val="24"/>
+          <w:szCs w:val="24"/>
+        </w:rPr>
+        <w:t>socket</w:t>
+      </w:r>
+      <w:proofErr w:type="spellEnd"/>
+      <w:r>
+        <w:rPr>
+          <w:sz w:val="24"/>
+          <w:szCs w:val="24"/>
+        </w:rPr>
+        <w:t xml:space="preserve"> per ricevere richieste e inviare risposte al client.</w:t>
       </w:r>
     </w:p>
     <w:p>
@@ -6001,7 +6017,21 @@
                 <w:sz w:val="24"/>
                 <w:szCs w:val="24"/>
               </w:rPr>
-              <w:t>Chiude la connessione verso il Server</w:t>
+              <w:t>Chiude</w:t>
+            </w:r>
+            <w:r>
+              <w:rPr>
+                <w:sz w:val="24"/>
+                <w:szCs w:val="24"/>
+              </w:rPr>
+              <w:t>re</w:t>
+            </w:r>
+            <w:r>
+              <w:rPr>
+                <w:sz w:val="24"/>
+                <w:szCs w:val="24"/>
+              </w:rPr>
+              <w:t xml:space="preserve"> la connessione verso il Server</w:t>
             </w:r>
           </w:p>
         </w:tc>
@@ -6215,8 +6245,17 @@
           <w:sz w:val="24"/>
           <w:szCs w:val="24"/>
         </w:rPr>
-        <w:t>TCP: Il Server gestisce più connessioni utilizzando i sockets</w:t>
+        <w:t xml:space="preserve">TCP: Il Server gestisce più connessioni utilizzando i </w:t>
       </w:r>
+      <w:proofErr w:type="spellStart"/>
+      <w:r>
+        <w:rPr>
+          <w:sz w:val="24"/>
+          <w:szCs w:val="24"/>
+        </w:rPr>
+        <w:t>sockets</w:t>
+      </w:r>
+      <w:proofErr w:type="spellEnd"/>
     </w:p>
     <w:p>
       <w:pPr>
@@ -6535,35 +6574,28 @@
           <w:sz w:val="24"/>
           <w:szCs w:val="24"/>
         </w:rPr>
-        <w:t>{comando:”</w:t>
+        <w:t>{comando:”GET_TRA_ANNI”,parametro:”2010;2013”}</w:t>
       </w:r>
       <w:r>
         <w:rPr>
           <w:sz w:val="24"/>
           <w:szCs w:val="24"/>
         </w:rPr>
-        <w:t>GET_TRA_ANNI</w:t>
+        <w:t xml:space="preserve">     </w:t>
       </w:r>
       <w:r>
         <w:rPr>
           <w:sz w:val="24"/>
           <w:szCs w:val="24"/>
         </w:rPr>
-        <w:t>”,parametro:”</w:t>
+        <w:sym w:font="Wingdings" w:char="F0DF"/>
       </w:r>
       <w:r>
         <w:rPr>
           <w:sz w:val="24"/>
           <w:szCs w:val="24"/>
         </w:rPr>
-        <w:t>2010;2013</w:t>
-      </w:r>
-      <w:r>
-        <w:rPr>
-          <w:sz w:val="24"/>
-          <w:szCs w:val="24"/>
-        </w:rPr>
-        <w:t>”}</w:t>
+        <w:t xml:space="preserve">    Esempio</w:t>
       </w:r>
     </w:p>
     <w:sectPr>
@@ -8538,6 +8570,7 @@
   <w:rsids>
     <w:rsidRoot w:val="005F24BA"/>
     <w:rsid w:val="00105058"/>
+    <w:rsid w:val="002B0A74"/>
     <w:rsid w:val="00326B6D"/>
     <w:rsid w:val="005226E4"/>
     <w:rsid w:val="005C799C"/>
@@ -8550,6 +8583,7 @@
     <w:rsid w:val="0084737E"/>
     <w:rsid w:val="009D23C4"/>
     <w:rsid w:val="00A01516"/>
+    <w:rsid w:val="00AB4269"/>
     <w:rsid w:val="00AE5083"/>
     <w:rsid w:val="00B84CF6"/>
     <w:rsid w:val="00C76E1C"/>
@@ -9563,7 +9597,12 @@
 </file>
 
 <file path=customXml/item3.xml><?xml version="1.0" encoding="utf-8"?>
-<b:Sources xmlns:b="http://schemas.openxmlformats.org/officeDocument/2006/bibliography" xmlns="http://schemas.openxmlformats.org/officeDocument/2006/bibliography" SelectedStyle="\APASixthEditionOfficeOnline.xsl" StyleName="APA" Version="6"/>
+<?mso-contentType ?>
+<FormTemplates xmlns="http://schemas.microsoft.com/sharepoint/v3/contenttype/forms">
+  <Display>DocumentLibraryForm</Display>
+  <Edit>DocumentLibraryForm</Edit>
+  <New>DocumentLibraryForm</New>
+</FormTemplates>
 </file>
 
 <file path=customXml/item4.xml><?xml version="1.0" encoding="utf-8"?>
@@ -9575,12 +9614,7 @@
 </file>
 
 <file path=customXml/item5.xml><?xml version="1.0" encoding="utf-8"?>
-<?mso-contentType ?>
-<FormTemplates xmlns="http://schemas.microsoft.com/sharepoint/v3/contenttype/forms">
-  <Display>DocumentLibraryForm</Display>
-  <Edit>DocumentLibraryForm</Edit>
-  <New>DocumentLibraryForm</New>
-</FormTemplates>
+<b:Sources xmlns:b="http://schemas.openxmlformats.org/officeDocument/2006/bibliography" xmlns="http://schemas.openxmlformats.org/officeDocument/2006/bibliography" SelectedStyle="\APASixthEditionOfficeOnline.xsl" StyleName="APA" Version="6"/>
 </file>
 
 <file path=customXml/itemProps1.xml><?xml version="1.0" encoding="utf-8"?>
@@ -9611,9 +9645,9 @@
 </file>
 
 <file path=customXml/itemProps3.xml><?xml version="1.0" encoding="utf-8"?>
-<ds:datastoreItem xmlns:ds="http://schemas.openxmlformats.org/officeDocument/2006/customXml" ds:itemID="{40EEBCA7-855A-4262-8E9D-6532002A3A4B}">
+<ds:datastoreItem xmlns:ds="http://schemas.openxmlformats.org/officeDocument/2006/customXml" ds:itemID="{9F2C9777-03A9-4B14-97C7-4E4A30E1481E}">
   <ds:schemaRefs>
-    <ds:schemaRef ds:uri="http://schemas.openxmlformats.org/officeDocument/2006/bibliography"/>
+    <ds:schemaRef ds:uri="http://schemas.microsoft.com/sharepoint/v3/contenttype/forms"/>
   </ds:schemaRefs>
 </ds:datastoreItem>
 </file>
@@ -9629,9 +9663,9 @@
 </file>
 
 <file path=customXml/itemProps5.xml><?xml version="1.0" encoding="utf-8"?>
-<ds:datastoreItem xmlns:ds="http://schemas.openxmlformats.org/officeDocument/2006/customXml" ds:itemID="{9F2C9777-03A9-4B14-97C7-4E4A30E1481E}">
+<ds:datastoreItem xmlns:ds="http://schemas.openxmlformats.org/officeDocument/2006/customXml" ds:itemID="{40EEBCA7-855A-4262-8E9D-6532002A3A4B}">
   <ds:schemaRefs>
-    <ds:schemaRef ds:uri="http://schemas.microsoft.com/sharepoint/v3/contenttype/forms"/>
+    <ds:schemaRef ds:uri="http://schemas.openxmlformats.org/officeDocument/2006/bibliography"/>
   </ds:schemaRefs>
 </ds:datastoreItem>
 </file>
</xml_diff>